<commit_message>
Commit om nieuwe nuggets te krijgen
</commit_message>
<xml_diff>
--- a/98-Documentatie/Sprint 1/Sprint 1 - Notulen.docx
+++ b/98-Documentatie/Sprint 1/Sprint 1 - Notulen.docx
@@ -28,6 +28,55 @@
           <w:lang w:val="nl-NL"/>
         </w:rPr>
       </w:pPr>
+    </w:p>
+    <w:p>
+      <w:pPr>
+        <w:rPr>
+          <w:lang w:val="nl-NL"/>
+        </w:rPr>
+      </w:pPr>
+      <w:r>
+        <w:rPr>
+          <w:lang w:val="nl-NL"/>
+        </w:rPr>
+        <w:t xml:space="preserve">Nog te vragen aan de PO: </w:t>
+      </w:r>
+    </w:p>
+    <w:p>
+      <w:pPr>
+        <w:pStyle w:val="ListParagraph"/>
+        <w:numPr>
+          <w:ilvl w:val="0"/>
+          <w:numId w:val="2"/>
+        </w:numPr>
+        <w:rPr>
+          <w:lang w:val="nl-NL"/>
+        </w:rPr>
+      </w:pPr>
+      <w:r>
+        <w:rPr>
+          <w:lang w:val="nl-NL"/>
+        </w:rPr>
+        <w:t>hoe zit het met producten die nog geen prijs hebben?</w:t>
+      </w:r>
+    </w:p>
+    <w:p>
+      <w:pPr>
+        <w:pStyle w:val="ListParagraph"/>
+        <w:numPr>
+          <w:ilvl w:val="0"/>
+          <w:numId w:val="2"/>
+        </w:numPr>
+        <w:rPr>
+          <w:lang w:val="nl-NL"/>
+        </w:rPr>
+      </w:pPr>
+      <w:r>
+        <w:rPr>
+          <w:lang w:val="nl-NL"/>
+        </w:rPr>
+        <w:t>Alleen leverbare producten tonen?</w:t>
+      </w:r>
       <w:bookmarkStart w:id="0" w:name="_GoBack"/>
       <w:bookmarkEnd w:id="0"/>
     </w:p>
@@ -58,6 +107,118 @@
 <file path=word/numbering.xml><?xml version="1.0" encoding="utf-8"?>
 <w:numbering xmlns:wpc="http://schemas.microsoft.com/office/word/2010/wordprocessingCanvas" xmlns:mc="http://schemas.openxmlformats.org/markup-compatibility/2006" xmlns:o="urn:schemas-microsoft-com:office:office" xmlns:r="http://schemas.openxmlformats.org/officeDocument/2006/relationships" xmlns:m="http://schemas.openxmlformats.org/officeDocument/2006/math" xmlns:v="urn:schemas-microsoft-com:vml" xmlns:wp14="http://schemas.microsoft.com/office/word/2010/wordprocessingDrawing" xmlns:wp="http://schemas.openxmlformats.org/drawingml/2006/wordprocessingDrawing" xmlns:w10="urn:schemas-microsoft-com:office:word" xmlns:w="http://schemas.openxmlformats.org/wordprocessingml/2006/main" xmlns:w14="http://schemas.microsoft.com/office/word/2010/wordml" xmlns:w15="http://schemas.microsoft.com/office/word/2012/wordml" xmlns:wpg="http://schemas.microsoft.com/office/word/2010/wordprocessingGroup" xmlns:wpi="http://schemas.microsoft.com/office/word/2010/wordprocessingInk" xmlns:wne="http://schemas.microsoft.com/office/word/2006/wordml" xmlns:wps="http://schemas.microsoft.com/office/word/2010/wordprocessingShape" mc:Ignorable="w14 w15 wp14">
   <w:abstractNum w:abstractNumId="0" w15:restartNumberingAfterBreak="0">
+    <w:nsid w:val="5BD82A54"/>
+    <w:multiLevelType w:val="hybridMultilevel"/>
+    <w:tmpl w:val="87263FEC"/>
+    <w:lvl w:ilvl="0" w:tplc="AF083CB6">
+      <w:numFmt w:val="bullet"/>
+      <w:lvlText w:val="-"/>
+      <w:lvlJc w:val="left"/>
+      <w:pPr>
+        <w:ind w:left="720" w:hanging="360"/>
+      </w:pPr>
+      <w:rPr>
+        <w:rFonts w:ascii="Calibri" w:eastAsiaTheme="minorHAnsi" w:hAnsi="Calibri" w:cstheme="minorBidi" w:hint="default"/>
+      </w:rPr>
+    </w:lvl>
+    <w:lvl w:ilvl="1" w:tplc="04090003" w:tentative="1">
+      <w:start w:val="1"/>
+      <w:numFmt w:val="bullet"/>
+      <w:lvlText w:val="o"/>
+      <w:lvlJc w:val="left"/>
+      <w:pPr>
+        <w:ind w:left="1440" w:hanging="360"/>
+      </w:pPr>
+      <w:rPr>
+        <w:rFonts w:ascii="Courier New" w:hAnsi="Courier New" w:cs="Courier New" w:hint="default"/>
+      </w:rPr>
+    </w:lvl>
+    <w:lvl w:ilvl="2" w:tplc="04090005" w:tentative="1">
+      <w:start w:val="1"/>
+      <w:numFmt w:val="bullet"/>
+      <w:lvlText w:val=""/>
+      <w:lvlJc w:val="left"/>
+      <w:pPr>
+        <w:ind w:left="2160" w:hanging="360"/>
+      </w:pPr>
+      <w:rPr>
+        <w:rFonts w:ascii="Wingdings" w:hAnsi="Wingdings" w:hint="default"/>
+      </w:rPr>
+    </w:lvl>
+    <w:lvl w:ilvl="3" w:tplc="04090001" w:tentative="1">
+      <w:start w:val="1"/>
+      <w:numFmt w:val="bullet"/>
+      <w:lvlText w:val=""/>
+      <w:lvlJc w:val="left"/>
+      <w:pPr>
+        <w:ind w:left="2880" w:hanging="360"/>
+      </w:pPr>
+      <w:rPr>
+        <w:rFonts w:ascii="Symbol" w:hAnsi="Symbol" w:hint="default"/>
+      </w:rPr>
+    </w:lvl>
+    <w:lvl w:ilvl="4" w:tplc="04090003" w:tentative="1">
+      <w:start w:val="1"/>
+      <w:numFmt w:val="bullet"/>
+      <w:lvlText w:val="o"/>
+      <w:lvlJc w:val="left"/>
+      <w:pPr>
+        <w:ind w:left="3600" w:hanging="360"/>
+      </w:pPr>
+      <w:rPr>
+        <w:rFonts w:ascii="Courier New" w:hAnsi="Courier New" w:cs="Courier New" w:hint="default"/>
+      </w:rPr>
+    </w:lvl>
+    <w:lvl w:ilvl="5" w:tplc="04090005" w:tentative="1">
+      <w:start w:val="1"/>
+      <w:numFmt w:val="bullet"/>
+      <w:lvlText w:val=""/>
+      <w:lvlJc w:val="left"/>
+      <w:pPr>
+        <w:ind w:left="4320" w:hanging="360"/>
+      </w:pPr>
+      <w:rPr>
+        <w:rFonts w:ascii="Wingdings" w:hAnsi="Wingdings" w:hint="default"/>
+      </w:rPr>
+    </w:lvl>
+    <w:lvl w:ilvl="6" w:tplc="04090001" w:tentative="1">
+      <w:start w:val="1"/>
+      <w:numFmt w:val="bullet"/>
+      <w:lvlText w:val=""/>
+      <w:lvlJc w:val="left"/>
+      <w:pPr>
+        <w:ind w:left="5040" w:hanging="360"/>
+      </w:pPr>
+      <w:rPr>
+        <w:rFonts w:ascii="Symbol" w:hAnsi="Symbol" w:hint="default"/>
+      </w:rPr>
+    </w:lvl>
+    <w:lvl w:ilvl="7" w:tplc="04090003" w:tentative="1">
+      <w:start w:val="1"/>
+      <w:numFmt w:val="bullet"/>
+      <w:lvlText w:val="o"/>
+      <w:lvlJc w:val="left"/>
+      <w:pPr>
+        <w:ind w:left="5760" w:hanging="360"/>
+      </w:pPr>
+      <w:rPr>
+        <w:rFonts w:ascii="Courier New" w:hAnsi="Courier New" w:cs="Courier New" w:hint="default"/>
+      </w:rPr>
+    </w:lvl>
+    <w:lvl w:ilvl="8" w:tplc="04090005" w:tentative="1">
+      <w:start w:val="1"/>
+      <w:numFmt w:val="bullet"/>
+      <w:lvlText w:val=""/>
+      <w:lvlJc w:val="left"/>
+      <w:pPr>
+        <w:ind w:left="6480" w:hanging="360"/>
+      </w:pPr>
+      <w:rPr>
+        <w:rFonts w:ascii="Wingdings" w:hAnsi="Wingdings" w:hint="default"/>
+      </w:rPr>
+    </w:lvl>
+  </w:abstractNum>
+  <w:abstractNum w:abstractNumId="1" w15:restartNumberingAfterBreak="0">
     <w:nsid w:val="7F041F38"/>
     <w:multiLevelType w:val="hybridMultilevel"/>
     <w:tmpl w:val="CD44577A"/>
@@ -171,6 +332,9 @@
     </w:lvl>
   </w:abstractNum>
   <w:num w:numId="1">
+    <w:abstractNumId w:val="1"/>
+  </w:num>
+  <w:num w:numId="2">
     <w:abstractNumId w:val="0"/>
   </w:num>
 </w:numbering>
@@ -640,6 +804,17 @@
       <w:spacing w:after="0" w:line="240" w:lineRule="auto"/>
     </w:pPr>
   </w:style>
+  <w:style w:type="paragraph" w:styleId="ListParagraph">
+    <w:name w:val="List Paragraph"/>
+    <w:basedOn w:val="Normal"/>
+    <w:uiPriority w:val="34"/>
+    <w:qFormat/>
+    <w:rsid w:val="005279B8"/>
+    <w:pPr>
+      <w:ind w:left="720"/>
+      <w:contextualSpacing/>
+    </w:pPr>
+  </w:style>
 </w:styles>
 </file>
 

</xml_diff>

<commit_message>
Vragen voor de PO toegevoegd.
</commit_message>
<xml_diff>
--- a/98-Documentatie/Sprint 1/Sprint 1 - Notulen.docx
+++ b/98-Documentatie/Sprint 1/Sprint 1 - Notulen.docx
@@ -21,6 +21,8 @@
         </w:rPr>
         <w:t>1 Notulen</w:t>
       </w:r>
+      <w:bookmarkStart w:id="0" w:name="_GoBack"/>
+      <w:bookmarkEnd w:id="0"/>
     </w:p>
     <w:p>
       <w:pPr>
@@ -57,7 +59,13 @@
         <w:rPr>
           <w:lang w:val="nl-NL"/>
         </w:rPr>
-        <w:t>hoe zit het met producten die nog geen prijs hebben?</w:t>
+        <w:t>H</w:t>
+      </w:r>
+      <w:r>
+        <w:rPr>
+          <w:lang w:val="nl-NL"/>
+        </w:rPr>
+        <w:t>oe zit het met producten die nog geen prijs hebben?</w:t>
       </w:r>
     </w:p>
     <w:p>
@@ -77,8 +85,31 @@
         </w:rPr>
         <w:t>Alleen leverbare producten tonen?</w:t>
       </w:r>
-      <w:bookmarkStart w:id="0" w:name="_GoBack"/>
-      <w:bookmarkEnd w:id="0"/>
+    </w:p>
+    <w:p>
+      <w:pPr>
+        <w:rPr>
+          <w:lang w:val="nl-NL"/>
+        </w:rPr>
+      </w:pPr>
+    </w:p>
+    <w:p>
+      <w:pPr>
+        <w:pStyle w:val="ListParagraph"/>
+        <w:numPr>
+          <w:ilvl w:val="0"/>
+          <w:numId w:val="2"/>
+        </w:numPr>
+        <w:rPr>
+          <w:lang w:val="nl-NL"/>
+        </w:rPr>
+      </w:pPr>
+      <w:r>
+        <w:rPr>
+          <w:lang w:val="nl-NL"/>
+        </w:rPr>
+        <w:t xml:space="preserve">Is het belangrijk dat de prijs in het winkelmandje de meest actuele </w:t>
+      </w:r>
     </w:p>
     <w:p>
       <w:pPr>

</xml_diff>